<commit_message>
I guess it ok for now
</commit_message>
<xml_diff>
--- a/report.docx
+++ b/report.docx
@@ -34,6 +34,9 @@
     </w:p>
     <w:p>
       <w:r>
+        <w:rPr>
+          <w:noProof/>
+        </w:rPr>
         <w:drawing>
           <wp:inline distT="0" distB="0" distL="0" distR="0" wp14:anchorId="1707E2DB" wp14:editId="0720380E">
             <wp:extent cx="5943600" cy="1938655"/>
@@ -103,6 +106,9 @@
     </w:p>
     <w:p>
       <w:r>
+        <w:rPr>
+          <w:noProof/>
+        </w:rPr>
         <w:drawing>
           <wp:inline distT="0" distB="0" distL="0" distR="0" wp14:anchorId="3DE33F8D" wp14:editId="632CC977">
             <wp:extent cx="5943600" cy="1938655"/>
@@ -223,6 +229,7 @@
         <w:rPr>
           <w:b/>
           <w:bCs/>
+          <w:noProof/>
         </w:rPr>
         <w:drawing>
           <wp:inline distT="0" distB="0" distL="0" distR="0" wp14:anchorId="400D0EC0" wp14:editId="2710C0E7">
@@ -302,6 +309,7 @@
         <w:rPr>
           <w:b/>
           <w:bCs/>
+          <w:noProof/>
         </w:rPr>
         <w:drawing>
           <wp:inline distT="0" distB="0" distL="0" distR="0" wp14:anchorId="392ED5D6" wp14:editId="4E0080D7">
@@ -445,7 +453,7 @@
         <w:t xml:space="preserve">Q-learning: </w:t>
       </w:r>
       <w:r>
-        <w:t>Average reward per episode: 0.79</w:t>
+        <w:t>typically finds moves after training 12-15 steps to complete</w:t>
       </w:r>
     </w:p>
     <w:p>
@@ -456,6 +464,203 @@
       </w:pPr>
       <w:r>
         <w:t xml:space="preserve">Policy Iteration: </w:t>
+      </w:r>
+      <w:r>
+        <w:t>consistently lands around 12  steps to completion</w:t>
+      </w:r>
+    </w:p>
+    <w:p>
+      <w:pPr>
+        <w:tabs>
+          <w:tab w:val="left" w:pos="3731"/>
+        </w:tabs>
+      </w:pPr>
+      <w:r>
+        <w:t xml:space="preserve">Policy iteration is super fast! With same map size of 7, policy iteration does it like instantly. Q-learning, you still have to wait a bit for it to finish. Q-Learning does have quite more statistics you can track. But when ramping up size for policy iteration, it takes forever and doesn’t seem to finish in same timescale as q-learning. </w:t>
+      </w:r>
+    </w:p>
+    <w:p>
+      <w:pPr>
+        <w:tabs>
+          <w:tab w:val="left" w:pos="3731"/>
+        </w:tabs>
+      </w:pPr>
+    </w:p>
+    <w:p>
+      <w:pPr>
+        <w:tabs>
+          <w:tab w:val="left" w:pos="3731"/>
+        </w:tabs>
+      </w:pPr>
+    </w:p>
+    <w:p>
+      <w:pPr>
+        <w:tabs>
+          <w:tab w:val="left" w:pos="3731"/>
+        </w:tabs>
+      </w:pPr>
+    </w:p>
+    <w:p>
+      <w:pPr>
+        <w:tabs>
+          <w:tab w:val="left" w:pos="3731"/>
+        </w:tabs>
+      </w:pPr>
+    </w:p>
+    <w:p>
+      <w:pPr>
+        <w:tabs>
+          <w:tab w:val="left" w:pos="3731"/>
+        </w:tabs>
+      </w:pPr>
+    </w:p>
+    <w:p>
+      <w:pPr>
+        <w:tabs>
+          <w:tab w:val="left" w:pos="3731"/>
+        </w:tabs>
+      </w:pPr>
+    </w:p>
+    <w:p>
+      <w:pPr>
+        <w:tabs>
+          <w:tab w:val="left" w:pos="3731"/>
+        </w:tabs>
+      </w:pPr>
+    </w:p>
+    <w:p>
+      <w:pPr>
+        <w:tabs>
+          <w:tab w:val="left" w:pos="3731"/>
+        </w:tabs>
+      </w:pPr>
+    </w:p>
+    <w:p>
+      <w:pPr>
+        <w:tabs>
+          <w:tab w:val="left" w:pos="3731"/>
+        </w:tabs>
+      </w:pPr>
+    </w:p>
+    <w:p>
+      <w:pPr>
+        <w:tabs>
+          <w:tab w:val="left" w:pos="3731"/>
+        </w:tabs>
+      </w:pPr>
+    </w:p>
+    <w:p>
+      <w:pPr>
+        <w:tabs>
+          <w:tab w:val="left" w:pos="3731"/>
+        </w:tabs>
+      </w:pPr>
+    </w:p>
+    <w:p>
+      <w:pPr>
+        <w:tabs>
+          <w:tab w:val="left" w:pos="3731"/>
+        </w:tabs>
+      </w:pPr>
+    </w:p>
+    <w:p>
+      <w:pPr>
+        <w:tabs>
+          <w:tab w:val="left" w:pos="3731"/>
+        </w:tabs>
+      </w:pPr>
+    </w:p>
+    <w:p>
+      <w:pPr>
+        <w:tabs>
+          <w:tab w:val="left" w:pos="3731"/>
+        </w:tabs>
+      </w:pPr>
+    </w:p>
+    <w:p>
+      <w:pPr>
+        <w:tabs>
+          <w:tab w:val="left" w:pos="3731"/>
+        </w:tabs>
+      </w:pPr>
+    </w:p>
+    <w:p>
+      <w:pPr>
+        <w:tabs>
+          <w:tab w:val="left" w:pos="3731"/>
+        </w:tabs>
+      </w:pPr>
+    </w:p>
+    <w:p>
+      <w:pPr>
+        <w:tabs>
+          <w:tab w:val="left" w:pos="3731"/>
+        </w:tabs>
+      </w:pPr>
+      <w:r>
+        <w:lastRenderedPageBreak/>
+        <w:t>SKII with Q DEEP LEARNING</w:t>
+      </w:r>
+    </w:p>
+    <w:p>
+      <w:pPr>
+        <w:tabs>
+          <w:tab w:val="left" w:pos="3731"/>
+        </w:tabs>
+      </w:pPr>
+      <w:r>
+        <w:drawing>
+          <wp:inline distT="0" distB="0" distL="0" distR="0" wp14:anchorId="2B4AE7ED" wp14:editId="47EEAA48">
+            <wp:extent cx="5638800" cy="4314825"/>
+            <wp:effectExtent l="0" t="0" r="0" b="9525"/>
+            <wp:docPr id="540925250" name="Picture 1" descr="A graph with orange and blue lines&#10;&#10;AI-generated content may be incorrect."/>
+            <wp:cNvGraphicFramePr>
+              <a:graphicFrameLocks xmlns:a="http://schemas.openxmlformats.org/drawingml/2006/main" noChangeAspect="1"/>
+            </wp:cNvGraphicFramePr>
+            <a:graphic xmlns:a="http://schemas.openxmlformats.org/drawingml/2006/main">
+              <a:graphicData uri="http://schemas.openxmlformats.org/drawingml/2006/picture">
+                <pic:pic xmlns:pic="http://schemas.openxmlformats.org/drawingml/2006/picture">
+                  <pic:nvPicPr>
+                    <pic:cNvPr id="540925250" name="Picture 1" descr="A graph with orange and blue lines&#10;&#10;AI-generated content may be incorrect."/>
+                    <pic:cNvPicPr/>
+                  </pic:nvPicPr>
+                  <pic:blipFill>
+                    <a:blip r:embed="rId8"/>
+                    <a:stretch>
+                      <a:fillRect/>
+                    </a:stretch>
+                  </pic:blipFill>
+                  <pic:spPr>
+                    <a:xfrm>
+                      <a:off x="0" y="0"/>
+                      <a:ext cx="5638800" cy="4314825"/>
+                    </a:xfrm>
+                    <a:prstGeom prst="rect">
+                      <a:avLst/>
+                    </a:prstGeom>
+                  </pic:spPr>
+                </pic:pic>
+              </a:graphicData>
+            </a:graphic>
+          </wp:inline>
+        </w:drawing>
+      </w:r>
+    </w:p>
+    <w:p>
+      <w:pPr>
+        <w:tabs>
+          <w:tab w:val="left" w:pos="3731"/>
+        </w:tabs>
+      </w:pPr>
+    </w:p>
+    <w:p>
+      <w:pPr>
+        <w:tabs>
+          <w:tab w:val="left" w:pos="3731"/>
+        </w:tabs>
+      </w:pPr>
+      <w:r>
+        <w:t>Meh, maybe if we trained for a lot longer results would show</w:t>
       </w:r>
     </w:p>
     <w:sectPr>
@@ -1071,6 +1276,7 @@
   <w:style w:type="character" w:default="1" w:styleId="DefaultParagraphFont">
     <w:name w:val="Default Paragraph Font"/>
     <w:uiPriority w:val="1"/>
+    <w:semiHidden/>
     <w:unhideWhenUsed/>
   </w:style>
   <w:style w:type="table" w:default="1" w:styleId="TableNormal">

</xml_diff>